<commit_message>
Committer: ANIORT Vincent INNOV/IT-S <SLRQ4050@orange.com> Final On branch main
</commit_message>
<xml_diff>
--- a/jour 3/Zebb-correct.docx
+++ b/jour 3/Zebb-correct.docx
@@ -22,19 +22,11 @@
                       <w:color w:val="000000" w:themeColor="text1"/>
                     </w:rPr>
                   </w:pPr>
-                  <w:proofErr w:type="spellStart"/>
                   <w:r>
                     <w:rPr>
                       <w:color w:val="000000" w:themeColor="text1"/>
                     </w:rPr>
-                    <w:t>Zebb</w:t>
-                  </w:r>
-                  <w:proofErr w:type="spellEnd"/>
-                  <w:r>
-                    <w:rPr>
-                      <w:color w:val="000000" w:themeColor="text1"/>
-                    </w:rPr>
-                    <w:t xml:space="preserve"> home page</w:t>
+                    <w:t>Zebb home page</w:t>
                   </w:r>
                 </w:p>
               </w:txbxContent>
@@ -580,6 +572,23 @@
     </w:p>
     <w:p>
       <w:pPr>
+        <w:pStyle w:val="Titre1"/>
+      </w:pPr>
+      <w:r>
+        <w:lastRenderedPageBreak/>
+        <w:t>Pense bête pour les annotations :</w:t>
+      </w:r>
+    </w:p>
+    <w:p>
+      <w:pPr>
+        <w:pStyle w:val="Titre2"/>
+      </w:pPr>
+      <w:r>
+        <w:t>Aspects visuels</w:t>
+      </w:r>
+    </w:p>
+    <w:p>
+      <w:pPr>
         <w:numPr>
           <w:ilvl w:val="0"/>
           <w:numId w:val="1"/>
@@ -587,7 +596,6 @@
         <w:spacing w:after="0" w:line="276" w:lineRule="auto"/>
       </w:pPr>
       <w:r>
-        <w:lastRenderedPageBreak/>
         <w:t>États des éléments interactifs comme les liens, les boutons et les formulaires (défaut, survol, focus, actif, désactivé, visité, etc.)</w:t>
       </w:r>
     </w:p>
@@ -600,7 +608,13 @@
         <w:spacing w:after="0" w:line="276" w:lineRule="auto"/>
       </w:pPr>
       <w:r>
-        <w:t>Statut des éléments de formulaire (erreur, succès, avertissement, information, etc.)</w:t>
+        <w:t>Statut</w:t>
+      </w:r>
+      <w:r>
+        <w:t>, apparence</w:t>
+      </w:r>
+      <w:r>
+        <w:t xml:space="preserve"> des éléments de formulaire (erreur, succès, avertissement, information, etc.)</w:t>
       </w:r>
     </w:p>
     <w:p>
@@ -672,19 +686,11 @@
           <w:i/>
         </w:rPr>
       </w:pPr>
-      <w:proofErr w:type="spellStart"/>
       <w:r>
         <w:rPr>
           <w:i/>
         </w:rPr>
-        <w:t>Landmarks</w:t>
-      </w:r>
-      <w:proofErr w:type="spellEnd"/>
-      <w:r>
-        <w:rPr>
-          <w:i/>
-        </w:rPr>
-        <w:t xml:space="preserve">  (avec l'aide d'expertes en accessibilité)</w:t>
+        <w:t>Grande région de la page : entête, contenu principal, pied de page</w:t>
       </w:r>
     </w:p>
     <w:p>
@@ -723,7 +729,6 @@
         <w:t>Ordre de focus au niveau de la page</w:t>
       </w:r>
     </w:p>
-    <w:p/>
     <w:p>
       <w:pPr>
         <w:pStyle w:val="Titre2"/>
@@ -731,17 +736,7 @@
       <w:bookmarkStart w:id="1" w:name="_r5pz3elqs7i4"/>
       <w:bookmarkEnd w:id="1"/>
       <w:r>
-        <w:t xml:space="preserve">Contenu &amp; </w:t>
-      </w:r>
-      <w:r>
-        <w:rPr>
-          <w:rFonts w:ascii="Tahoma" w:hAnsi="Tahoma" w:cs="Tahoma"/>
-        </w:rPr>
-        <w:t> -</w:t>
-      </w:r>
-      <w:r>
-        <w:t>Balisage Sémantique</w:t>
+        <w:t>Contenu &amp; Balisage Sémantique</w:t>
       </w:r>
     </w:p>
     <w:p>
@@ -777,7 +772,16 @@
         <w:spacing w:after="0" w:line="276" w:lineRule="auto"/>
       </w:pPr>
       <w:r>
-        <w:t>Ordre du contenu annoncé (attention toutefois à ce point)</w:t>
+        <w:t>Ordre d</w:t>
+      </w:r>
+      <w:r>
+        <w:t xml:space="preserve">8e lecture du </w:t>
+      </w:r>
+      <w:r>
+        <w:t xml:space="preserve">contenu </w:t>
+      </w:r>
+      <w:r>
+        <w:t>(si besoin)</w:t>
       </w:r>
     </w:p>
     <w:p>
@@ -800,11 +804,9 @@
         </w:numPr>
         <w:spacing w:after="0" w:line="276" w:lineRule="auto"/>
       </w:pPr>
-      <w:proofErr w:type="gramStart"/>
       <w:r>
         <w:t>Transcriptions audio</w:t>
       </w:r>
-      <w:proofErr w:type="gramEnd"/>
     </w:p>
     <w:p>
       <w:pPr>
@@ -833,57 +835,13 @@
         <w:rPr>
           <w:i/>
         </w:rPr>
-        <w:t>Éléments sémantiques HTML corrects (avec l'aide d'expertes en accessibilité)</w:t>
-      </w:r>
-    </w:p>
-    <w:p>
-      <w:pPr>
-        <w:numPr>
-          <w:ilvl w:val="0"/>
-          <w:numId w:val="3"/>
-        </w:numPr>
-        <w:spacing w:after="0" w:line="276" w:lineRule="auto"/>
+        <w:t>Éléments sémantiques HTML corrects</w:t>
+      </w:r>
+      <w:r>
         <w:rPr>
           <w:i/>
         </w:rPr>
-      </w:pPr>
-      <w:r>
-        <w:rPr>
-          <w:i/>
-        </w:rPr>
-        <w:t xml:space="preserve">Aria </w:t>
-      </w:r>
-      <w:proofErr w:type="spellStart"/>
-      <w:r>
-        <w:rPr>
-          <w:i/>
-        </w:rPr>
-        <w:t>Roles</w:t>
-      </w:r>
-      <w:proofErr w:type="spellEnd"/>
-      <w:r>
-        <w:rPr>
-          <w:i/>
-        </w:rPr>
-        <w:t xml:space="preserve"> (avec l'aide d'expertes en accessibilité)</w:t>
-      </w:r>
-    </w:p>
-    <w:p>
-      <w:pPr>
-        <w:numPr>
-          <w:ilvl w:val="0"/>
-          <w:numId w:val="3"/>
-        </w:numPr>
-        <w:spacing w:after="0" w:line="276" w:lineRule="auto"/>
-        <w:rPr>
-          <w:i/>
-        </w:rPr>
-      </w:pPr>
-      <w:r>
-        <w:rPr>
-          <w:i/>
-        </w:rPr>
-        <w:t>Aria states (avec l'aide d'expertes en accessibilité)</w:t>
+        <w:t> : q²u’est ce qui est un bouton, un lien, un e liste…</w:t>
       </w:r>
     </w:p>
     <w:p/>
@@ -942,14 +900,24 @@
           </wp:inline>
         </w:drawing>
       </w:r>
+    </w:p>
+    <w:p>
+      <w:pPr>
+        <w:pStyle w:val="Titre2"/>
+      </w:pPr>
+      <w:r>
+        <w:lastRenderedPageBreak/>
+        <w:t>Exemple d’icônes pour annotations</w:t>
+      </w:r>
+    </w:p>
+    <w:p>
       <w:r>
         <w:rPr>
           <w:noProof/>
         </w:rPr>
-        <w:lastRenderedPageBreak/>
         <w:drawing>
-          <wp:inline distT="0" distB="0" distL="0" distR="0" wp14:anchorId="0D3FE249" wp14:editId="172B7250">
-            <wp:extent cx="5760720" cy="8587740"/>
+          <wp:inline distT="0" distB="0" distL="0" distR="0" wp14:anchorId="0D3FE249" wp14:editId="54250811">
+            <wp:extent cx="5405120" cy="8429379"/>
             <wp:effectExtent l="0" t="0" r="0" b="0"/>
             <wp:docPr id="4" name="Image 4"/>
             <wp:cNvGraphicFramePr>
@@ -964,7 +932,7 @@
                       <a:picLocks noChangeAspect="1" noChangeArrowheads="1"/>
                     </pic:cNvPicPr>
                   </pic:nvPicPr>
-                  <pic:blipFill>
+                  <pic:blipFill rotWithShape="1">
                     <a:blip r:embed="rId10">
                       <a:extLst>
                         <a:ext uri="{28A0092B-C50C-407E-A947-70E740481C1C}">
@@ -972,15 +940,13 @@
                         </a:ext>
                       </a:extLst>
                     </a:blip>
-                    <a:srcRect/>
-                    <a:stretch>
-                      <a:fillRect/>
-                    </a:stretch>
+                    <a:srcRect l="12623" t="10009" r="12260" b="11408"/>
+                    <a:stretch/>
                   </pic:blipFill>
                   <pic:spPr bwMode="auto">
                     <a:xfrm>
                       <a:off x="0" y="0"/>
-                      <a:ext cx="5760720" cy="8587740"/>
+                      <a:ext cx="5418996" cy="8451019"/>
                     </a:xfrm>
                     <a:prstGeom prst="rect">
                       <a:avLst/>
@@ -989,6 +955,11 @@
                     <a:ln>
                       <a:noFill/>
                     </a:ln>
+                    <a:extLst>
+                      <a:ext uri="{53640926-AAD7-44D8-BBD7-CCE9431645EC}">
+                        <a14:shadowObscured xmlns:a14="http://schemas.microsoft.com/office/drawing/2010/main"/>
+                      </a:ext>
+                    </a:extLst>
                   </pic:spPr>
                 </pic:pic>
               </a:graphicData>
@@ -998,12 +969,7 @@
       </w:r>
     </w:p>
     <w:sectPr>
-      <w:headerReference w:type="even" r:id="rId11"/>
-      <w:headerReference w:type="default" r:id="rId12"/>
-      <w:footerReference w:type="even" r:id="rId13"/>
-      <w:footerReference w:type="default" r:id="rId14"/>
-      <w:headerReference w:type="first" r:id="rId15"/>
-      <w:footerReference w:type="first" r:id="rId16"/>
+      <w:footerReference w:type="default" r:id="rId11"/>
       <w:pgSz w:w="11906" w:h="16838"/>
       <w:pgMar w:top="1417" w:right="1417" w:bottom="1417" w:left="1417" w:header="708" w:footer="708" w:gutter="0"/>
       <w:cols w:space="708"/>
@@ -1044,16 +1010,6 @@
     <w:pPr>
       <w:pStyle w:val="Pieddepage"/>
     </w:pPr>
-  </w:p>
-</w:ftr>
-</file>
-
-<file path=word/footer2.xml><?xml version="1.0" encoding="utf-8"?>
-<w:ftr xmlns:wpc="http://schemas.microsoft.com/office/word/2010/wordprocessingCanvas" xmlns:cx="http://schemas.microsoft.com/office/drawing/2014/chartex" xmlns:cx1="http://schemas.microsoft.com/office/drawing/2015/9/8/chartex" xmlns:cx2="http://schemas.microsoft.com/office/drawing/2015/10/21/chartex" xmlns:cx3="http://schemas.microsoft.com/office/drawing/2016/5/9/chartex" xmlns:cx4="http://schemas.microsoft.com/office/drawing/2016/5/10/chartex" xmlns:cx5="http://schemas.microsoft.com/office/drawing/2016/5/11/chartex" xmlns:cx6="http://schemas.microsoft.com/office/drawing/2016/5/12/chartex" xmlns:cx7="http://schemas.microsoft.com/office/drawing/2016/5/13/chartex" xmlns:cx8="http://schemas.microsoft.com/office/drawing/2016/5/14/chartex" xmlns:mc="http://schemas.openxmlformats.org/markup-compatibility/2006" xmlns:aink="http://schemas.microsoft.com/office/drawing/2016/ink" xmlns:am3d="http://schemas.microsoft.com/office/drawing/2017/model3d" xmlns:o="urn:schemas-microsoft-com:office:office" xmlns:r="http://schemas.openxmlformats.org/officeDocument/2006/relationships" xmlns:m="http://schemas.openxmlformats.org/officeDocument/2006/math" xmlns:v="urn:schemas-microsoft-com:vml" xmlns:wp14="http://schemas.microsoft.com/office/word/2010/wordprocessingDrawing" xmlns:wp="http://schemas.openxmlformats.org/drawingml/2006/wordprocessingDrawing" xmlns:w10="urn:schemas-microsoft-com:office:word" xmlns:w="http://schemas.openxmlformats.org/wordprocessingml/2006/main" xmlns:w14="http://schemas.microsoft.com/office/word/2010/wordml" xmlns:w15="http://schemas.microsoft.com/office/word/2012/wordml" xmlns:w16cex="http://schemas.microsoft.com/office/word/2018/wordml/cex" xmlns:w16cid="http://schemas.microsoft.com/office/word/2016/wordml/cid" xmlns:w16="http://schemas.microsoft.com/office/word/2018/wordml" xmlns:w16sdtdh="http://schemas.microsoft.com/office/word/2020/wordml/sdtdatahash" xmlns:w16se="http://schemas.microsoft.com/office/word/2015/wordml/symex" xmlns:wpg="http://schemas.microsoft.com/office/word/2010/wordprocessingGroup" xmlns:wpi="http://schemas.microsoft.com/office/word/2010/wordprocessingInk" xmlns:wne="http://schemas.microsoft.com/office/word/2006/wordml" xmlns:wps="http://schemas.microsoft.com/office/word/2010/wordprocessingShape" mc:Ignorable="w14 w15 w16se w16cid w16 w16cex w16sdtdh wp14">
-  <w:p>
-    <w:pPr>
-      <w:pStyle w:val="Pieddepage"/>
-    </w:pPr>
     <w:r>
       <w:rPr>
         <w:noProof/>
@@ -1064,7 +1020,7 @@
           <v:path gradientshapeok="t" o:connecttype="rect"/>
         </v:shapetype>
         <v:shape id="MSIPCMf2224592a280194743e261b8" o:spid="_x0000_s1025" type="#_x0000_t202" alt="{&quot;HashCode&quot;:6032642,&quot;Height&quot;:841.0,&quot;Width&quot;:595.0,&quot;Placement&quot;:&quot;Footer&quot;,&quot;Index&quot;:&quot;Primary&quot;,&quot;Section&quot;:1,&quot;Top&quot;:0.0,&quot;Left&quot;:0.0}" style="position:absolute;margin-left:0;margin-top:805.35pt;width:595.3pt;height:21.55pt;z-index:251658240;mso-wrap-style:square;mso-position-horizontal:absolute;mso-position-horizontal-relative:page;mso-position-vertical:absolute;mso-position-vertical-relative:page;v-text-anchor:bottom" o:allowincell="f" filled="f" stroked="f">
-          <v:textbox inset=",0,,0">
+          <v:textbox style="mso-next-textbox:#MSIPCMf2224592a280194743e261b8" inset=",0,,0">
             <w:txbxContent>
               <w:p>
                 <w:pPr>
@@ -1082,18 +1038,8 @@
                     <w:color w:val="ED7D31"/>
                     <w:sz w:val="16"/>
                   </w:rPr>
-                  <w:t xml:space="preserve">Orange </w:t>
+                  <w:t>Orange Restricted</w:t>
                 </w:r>
-                <w:proofErr w:type="spellStart"/>
-                <w:r>
-                  <w:rPr>
-                    <w:rFonts w:ascii="Calibri" w:hAnsi="Calibri" w:cs="Calibri"/>
-                    <w:color w:val="ED7D31"/>
-                    <w:sz w:val="16"/>
-                  </w:rPr>
-                  <w:t>Restricted</w:t>
-                </w:r>
-                <w:proofErr w:type="spellEnd"/>
               </w:p>
             </w:txbxContent>
           </v:textbox>
@@ -1105,16 +1051,6 @@
 </w:ftr>
 </file>
 
-<file path=word/footer3.xml><?xml version="1.0" encoding="utf-8"?>
-<w:ftr xmlns:wpc="http://schemas.microsoft.com/office/word/2010/wordprocessingCanvas" xmlns:cx="http://schemas.microsoft.com/office/drawing/2014/chartex" xmlns:cx1="http://schemas.microsoft.com/office/drawing/2015/9/8/chartex" xmlns:cx2="http://schemas.microsoft.com/office/drawing/2015/10/21/chartex" xmlns:cx3="http://schemas.microsoft.com/office/drawing/2016/5/9/chartex" xmlns:cx4="http://schemas.microsoft.com/office/drawing/2016/5/10/chartex" xmlns:cx5="http://schemas.microsoft.com/office/drawing/2016/5/11/chartex" xmlns:cx6="http://schemas.microsoft.com/office/drawing/2016/5/12/chartex" xmlns:cx7="http://schemas.microsoft.com/office/drawing/2016/5/13/chartex" xmlns:cx8="http://schemas.microsoft.com/office/drawing/2016/5/14/chartex" xmlns:mc="http://schemas.openxmlformats.org/markup-compatibility/2006" xmlns:aink="http://schemas.microsoft.com/office/drawing/2016/ink" xmlns:am3d="http://schemas.microsoft.com/office/drawing/2017/model3d" xmlns:o="urn:schemas-microsoft-com:office:office" xmlns:r="http://schemas.openxmlformats.org/officeDocument/2006/relationships" xmlns:m="http://schemas.openxmlformats.org/officeDocument/2006/math" xmlns:v="urn:schemas-microsoft-com:vml" xmlns:wp14="http://schemas.microsoft.com/office/word/2010/wordprocessingDrawing" xmlns:wp="http://schemas.openxmlformats.org/drawingml/2006/wordprocessingDrawing" xmlns:w10="urn:schemas-microsoft-com:office:word" xmlns:w="http://schemas.openxmlformats.org/wordprocessingml/2006/main" xmlns:w14="http://schemas.microsoft.com/office/word/2010/wordml" xmlns:w15="http://schemas.microsoft.com/office/word/2012/wordml" xmlns:w16cex="http://schemas.microsoft.com/office/word/2018/wordml/cex" xmlns:w16cid="http://schemas.microsoft.com/office/word/2016/wordml/cid" xmlns:w16="http://schemas.microsoft.com/office/word/2018/wordml" xmlns:w16sdtdh="http://schemas.microsoft.com/office/word/2020/wordml/sdtdatahash" xmlns:w16se="http://schemas.microsoft.com/office/word/2015/wordml/symex" xmlns:wpg="http://schemas.microsoft.com/office/word/2010/wordprocessingGroup" xmlns:wpi="http://schemas.microsoft.com/office/word/2010/wordprocessingInk" xmlns:wne="http://schemas.microsoft.com/office/word/2006/wordml" xmlns:wps="http://schemas.microsoft.com/office/word/2010/wordprocessingShape" mc:Ignorable="w14 w15 w16se w16cid w16 w16cex w16sdtdh wp14">
-  <w:p>
-    <w:pPr>
-      <w:pStyle w:val="Pieddepage"/>
-    </w:pPr>
-  </w:p>
-</w:ftr>
-</file>
-
 <file path=word/footnotes.xml><?xml version="1.0" encoding="utf-8"?>
 <w:footnotes xmlns:wpc="http://schemas.microsoft.com/office/word/2010/wordprocessingCanvas" xmlns:cx="http://schemas.microsoft.com/office/drawing/2014/chartex" xmlns:cx1="http://schemas.microsoft.com/office/drawing/2015/9/8/chartex" xmlns:cx2="http://schemas.microsoft.com/office/drawing/2015/10/21/chartex" xmlns:cx3="http://schemas.microsoft.com/office/drawing/2016/5/9/chartex" xmlns:cx4="http://schemas.microsoft.com/office/drawing/2016/5/10/chartex" xmlns:cx5="http://schemas.microsoft.com/office/drawing/2016/5/11/chartex" xmlns:cx6="http://schemas.microsoft.com/office/drawing/2016/5/12/chartex" xmlns:cx7="http://schemas.microsoft.com/office/drawing/2016/5/13/chartex" xmlns:cx8="http://schemas.microsoft.com/office/drawing/2016/5/14/chartex" xmlns:mc="http://schemas.openxmlformats.org/markup-compatibility/2006" xmlns:aink="http://schemas.microsoft.com/office/drawing/2016/ink" xmlns:am3d="http://schemas.microsoft.com/office/drawing/2017/model3d" xmlns:o="urn:schemas-microsoft-com:office:office" xmlns:r="http://schemas.openxmlformats.org/officeDocument/2006/relationships" xmlns:m="http://schemas.openxmlformats.org/officeDocument/2006/math" xmlns:v="urn:schemas-microsoft-com:vml" xmlns:wp14="http://schemas.microsoft.com/office/word/2010/wordprocessingDrawing" xmlns:wp="http://schemas.openxmlformats.org/drawingml/2006/wordprocessingDrawing" xmlns:w10="urn:schemas-microsoft-com:office:word" xmlns:w="http://schemas.openxmlformats.org/wordprocessingml/2006/main" xmlns:w14="http://schemas.microsoft.com/office/word/2010/wordml" xmlns:w15="http://schemas.microsoft.com/office/word/2012/wordml" xmlns:w16cex="http://schemas.microsoft.com/office/word/2018/wordml/cex" xmlns:w16cid="http://schemas.microsoft.com/office/word/2016/wordml/cid" xmlns:w16="http://schemas.microsoft.com/office/word/2018/wordml" xmlns:w16sdtdh="http://schemas.microsoft.com/office/word/2020/wordml/sdtdatahash" xmlns:w16se="http://schemas.microsoft.com/office/word/2015/wordml/symex" xmlns:wpg="http://schemas.microsoft.com/office/word/2010/wordprocessingGroup" xmlns:wpi="http://schemas.microsoft.com/office/word/2010/wordprocessingInk" xmlns:wne="http://schemas.microsoft.com/office/word/2006/wordml" xmlns:wps="http://schemas.microsoft.com/office/word/2010/wordprocessingShape" mc:Ignorable="w14 w15 w16se w16cid w16 w16cex w16sdtdh wp14">
   <w:footnote w:type="separator" w:id="-1">
@@ -1138,36 +1074,6 @@
     </w:p>
   </w:footnote>
 </w:footnotes>
-</file>
-
-<file path=word/header1.xml><?xml version="1.0" encoding="utf-8"?>
-<w:hdr xmlns:wpc="http://schemas.microsoft.com/office/word/2010/wordprocessingCanvas" xmlns:cx="http://schemas.microsoft.com/office/drawing/2014/chartex" xmlns:cx1="http://schemas.microsoft.com/office/drawing/2015/9/8/chartex" xmlns:cx2="http://schemas.microsoft.com/office/drawing/2015/10/21/chartex" xmlns:cx3="http://schemas.microsoft.com/office/drawing/2016/5/9/chartex" xmlns:cx4="http://schemas.microsoft.com/office/drawing/2016/5/10/chartex" xmlns:cx5="http://schemas.microsoft.com/office/drawing/2016/5/11/chartex" xmlns:cx6="http://schemas.microsoft.com/office/drawing/2016/5/12/chartex" xmlns:cx7="http://schemas.microsoft.com/office/drawing/2016/5/13/chartex" xmlns:cx8="http://schemas.microsoft.com/office/drawing/2016/5/14/chartex" xmlns:mc="http://schemas.openxmlformats.org/markup-compatibility/2006" xmlns:aink="http://schemas.microsoft.com/office/drawing/2016/ink" xmlns:am3d="http://schemas.microsoft.com/office/drawing/2017/model3d" xmlns:o="urn:schemas-microsoft-com:office:office" xmlns:r="http://schemas.openxmlformats.org/officeDocument/2006/relationships" xmlns:m="http://schemas.openxmlformats.org/officeDocument/2006/math" xmlns:v="urn:schemas-microsoft-com:vml" xmlns:wp14="http://schemas.microsoft.com/office/word/2010/wordprocessingDrawing" xmlns:wp="http://schemas.openxmlformats.org/drawingml/2006/wordprocessingDrawing" xmlns:w10="urn:schemas-microsoft-com:office:word" xmlns:w="http://schemas.openxmlformats.org/wordprocessingml/2006/main" xmlns:w14="http://schemas.microsoft.com/office/word/2010/wordml" xmlns:w15="http://schemas.microsoft.com/office/word/2012/wordml" xmlns:w16cex="http://schemas.microsoft.com/office/word/2018/wordml/cex" xmlns:w16cid="http://schemas.microsoft.com/office/word/2016/wordml/cid" xmlns:w16="http://schemas.microsoft.com/office/word/2018/wordml" xmlns:w16sdtdh="http://schemas.microsoft.com/office/word/2020/wordml/sdtdatahash" xmlns:w16se="http://schemas.microsoft.com/office/word/2015/wordml/symex" xmlns:wpg="http://schemas.microsoft.com/office/word/2010/wordprocessingGroup" xmlns:wpi="http://schemas.microsoft.com/office/word/2010/wordprocessingInk" xmlns:wne="http://schemas.microsoft.com/office/word/2006/wordml" xmlns:wps="http://schemas.microsoft.com/office/word/2010/wordprocessingShape" mc:Ignorable="w14 w15 w16se w16cid w16 w16cex w16sdtdh wp14">
-  <w:p>
-    <w:pPr>
-      <w:pStyle w:val="En-tte"/>
-    </w:pPr>
-  </w:p>
-</w:hdr>
-</file>
-
-<file path=word/header2.xml><?xml version="1.0" encoding="utf-8"?>
-<w:hdr xmlns:wpc="http://schemas.microsoft.com/office/word/2010/wordprocessingCanvas" xmlns:cx="http://schemas.microsoft.com/office/drawing/2014/chartex" xmlns:cx1="http://schemas.microsoft.com/office/drawing/2015/9/8/chartex" xmlns:cx2="http://schemas.microsoft.com/office/drawing/2015/10/21/chartex" xmlns:cx3="http://schemas.microsoft.com/office/drawing/2016/5/9/chartex" xmlns:cx4="http://schemas.microsoft.com/office/drawing/2016/5/10/chartex" xmlns:cx5="http://schemas.microsoft.com/office/drawing/2016/5/11/chartex" xmlns:cx6="http://schemas.microsoft.com/office/drawing/2016/5/12/chartex" xmlns:cx7="http://schemas.microsoft.com/office/drawing/2016/5/13/chartex" xmlns:cx8="http://schemas.microsoft.com/office/drawing/2016/5/14/chartex" xmlns:mc="http://schemas.openxmlformats.org/markup-compatibility/2006" xmlns:aink="http://schemas.microsoft.com/office/drawing/2016/ink" xmlns:am3d="http://schemas.microsoft.com/office/drawing/2017/model3d" xmlns:o="urn:schemas-microsoft-com:office:office" xmlns:r="http://schemas.openxmlformats.org/officeDocument/2006/relationships" xmlns:m="http://schemas.openxmlformats.org/officeDocument/2006/math" xmlns:v="urn:schemas-microsoft-com:vml" xmlns:wp14="http://schemas.microsoft.com/office/word/2010/wordprocessingDrawing" xmlns:wp="http://schemas.openxmlformats.org/drawingml/2006/wordprocessingDrawing" xmlns:w10="urn:schemas-microsoft-com:office:word" xmlns:w="http://schemas.openxmlformats.org/wordprocessingml/2006/main" xmlns:w14="http://schemas.microsoft.com/office/word/2010/wordml" xmlns:w15="http://schemas.microsoft.com/office/word/2012/wordml" xmlns:w16cex="http://schemas.microsoft.com/office/word/2018/wordml/cex" xmlns:w16cid="http://schemas.microsoft.com/office/word/2016/wordml/cid" xmlns:w16="http://schemas.microsoft.com/office/word/2018/wordml" xmlns:w16sdtdh="http://schemas.microsoft.com/office/word/2020/wordml/sdtdatahash" xmlns:w16se="http://schemas.microsoft.com/office/word/2015/wordml/symex" xmlns:wpg="http://schemas.microsoft.com/office/word/2010/wordprocessingGroup" xmlns:wpi="http://schemas.microsoft.com/office/word/2010/wordprocessingInk" xmlns:wne="http://schemas.microsoft.com/office/word/2006/wordml" xmlns:wps="http://schemas.microsoft.com/office/word/2010/wordprocessingShape" mc:Ignorable="w14 w15 w16se w16cid w16 w16cex w16sdtdh wp14">
-  <w:p>
-    <w:pPr>
-      <w:pStyle w:val="En-tte"/>
-    </w:pPr>
-  </w:p>
-</w:hdr>
-</file>
-
-<file path=word/header3.xml><?xml version="1.0" encoding="utf-8"?>
-<w:hdr xmlns:wpc="http://schemas.microsoft.com/office/word/2010/wordprocessingCanvas" xmlns:cx="http://schemas.microsoft.com/office/drawing/2014/chartex" xmlns:cx1="http://schemas.microsoft.com/office/drawing/2015/9/8/chartex" xmlns:cx2="http://schemas.microsoft.com/office/drawing/2015/10/21/chartex" xmlns:cx3="http://schemas.microsoft.com/office/drawing/2016/5/9/chartex" xmlns:cx4="http://schemas.microsoft.com/office/drawing/2016/5/10/chartex" xmlns:cx5="http://schemas.microsoft.com/office/drawing/2016/5/11/chartex" xmlns:cx6="http://schemas.microsoft.com/office/drawing/2016/5/12/chartex" xmlns:cx7="http://schemas.microsoft.com/office/drawing/2016/5/13/chartex" xmlns:cx8="http://schemas.microsoft.com/office/drawing/2016/5/14/chartex" xmlns:mc="http://schemas.openxmlformats.org/markup-compatibility/2006" xmlns:aink="http://schemas.microsoft.com/office/drawing/2016/ink" xmlns:am3d="http://schemas.microsoft.com/office/drawing/2017/model3d" xmlns:o="urn:schemas-microsoft-com:office:office" xmlns:r="http://schemas.openxmlformats.org/officeDocument/2006/relationships" xmlns:m="http://schemas.openxmlformats.org/officeDocument/2006/math" xmlns:v="urn:schemas-microsoft-com:vml" xmlns:wp14="http://schemas.microsoft.com/office/word/2010/wordprocessingDrawing" xmlns:wp="http://schemas.openxmlformats.org/drawingml/2006/wordprocessingDrawing" xmlns:w10="urn:schemas-microsoft-com:office:word" xmlns:w="http://schemas.openxmlformats.org/wordprocessingml/2006/main" xmlns:w14="http://schemas.microsoft.com/office/word/2010/wordml" xmlns:w15="http://schemas.microsoft.com/office/word/2012/wordml" xmlns:w16cex="http://schemas.microsoft.com/office/word/2018/wordml/cex" xmlns:w16cid="http://schemas.microsoft.com/office/word/2016/wordml/cid" xmlns:w16="http://schemas.microsoft.com/office/word/2018/wordml" xmlns:w16sdtdh="http://schemas.microsoft.com/office/word/2020/wordml/sdtdatahash" xmlns:w16se="http://schemas.microsoft.com/office/word/2015/wordml/symex" xmlns:wpg="http://schemas.microsoft.com/office/word/2010/wordprocessingGroup" xmlns:wpi="http://schemas.microsoft.com/office/word/2010/wordprocessingInk" xmlns:wne="http://schemas.microsoft.com/office/word/2006/wordml" xmlns:wps="http://schemas.microsoft.com/office/word/2010/wordprocessingShape" mc:Ignorable="w14 w15 w16se w16cid w16 w16cex w16sdtdh wp14">
-  <w:p>
-    <w:pPr>
-      <w:pStyle w:val="En-tte"/>
-    </w:pPr>
-  </w:p>
-</w:hdr>
 </file>
 
 <file path=word/numbering.xml><?xml version="1.0" encoding="utf-8"?>
@@ -1594,39 +1500,12 @@
   </w:abstractNum>
   <w:num w:numId="1">
     <w:abstractNumId w:val="0"/>
-    <w:lvlOverride w:ilvl="0"/>
-    <w:lvlOverride w:ilvl="1"/>
-    <w:lvlOverride w:ilvl="2"/>
-    <w:lvlOverride w:ilvl="3"/>
-    <w:lvlOverride w:ilvl="4"/>
-    <w:lvlOverride w:ilvl="5"/>
-    <w:lvlOverride w:ilvl="6"/>
-    <w:lvlOverride w:ilvl="7"/>
-    <w:lvlOverride w:ilvl="8"/>
   </w:num>
   <w:num w:numId="2">
     <w:abstractNumId w:val="1"/>
-    <w:lvlOverride w:ilvl="0"/>
-    <w:lvlOverride w:ilvl="1"/>
-    <w:lvlOverride w:ilvl="2"/>
-    <w:lvlOverride w:ilvl="3"/>
-    <w:lvlOverride w:ilvl="4"/>
-    <w:lvlOverride w:ilvl="5"/>
-    <w:lvlOverride w:ilvl="6"/>
-    <w:lvlOverride w:ilvl="7"/>
-    <w:lvlOverride w:ilvl="8"/>
   </w:num>
   <w:num w:numId="3">
     <w:abstractNumId w:val="2"/>
-    <w:lvlOverride w:ilvl="0"/>
-    <w:lvlOverride w:ilvl="1"/>
-    <w:lvlOverride w:ilvl="2"/>
-    <w:lvlOverride w:ilvl="3"/>
-    <w:lvlOverride w:ilvl="4"/>
-    <w:lvlOverride w:ilvl="5"/>
-    <w:lvlOverride w:ilvl="6"/>
-    <w:lvlOverride w:ilvl="7"/>
-    <w:lvlOverride w:ilvl="8"/>
   </w:num>
 </w:numbering>
 </file>
@@ -2030,13 +1909,33 @@
     <w:name w:val="Normal"/>
     <w:qFormat/>
   </w:style>
+  <w:style w:type="paragraph" w:styleId="Titre1">
+    <w:name w:val="heading 1"/>
+    <w:basedOn w:val="Normal"/>
+    <w:next w:val="Normal"/>
+    <w:link w:val="Titre1Car"/>
+    <w:uiPriority w:val="9"/>
+    <w:qFormat/>
+    <w:rsid w:val="008055D2"/>
+    <w:pPr>
+      <w:keepNext/>
+      <w:keepLines/>
+      <w:spacing w:before="240" w:after="0"/>
+      <w:outlineLvl w:val="0"/>
+    </w:pPr>
+    <w:rPr>
+      <w:rFonts w:asciiTheme="majorHAnsi" w:eastAsiaTheme="majorEastAsia" w:hAnsiTheme="majorHAnsi" w:cstheme="majorBidi"/>
+      <w:color w:val="2F5496" w:themeColor="accent1" w:themeShade="BF"/>
+      <w:sz w:val="32"/>
+      <w:szCs w:val="32"/>
+    </w:rPr>
+  </w:style>
   <w:style w:type="paragraph" w:styleId="Titre2">
     <w:name w:val="heading 2"/>
     <w:basedOn w:val="Normal"/>
     <w:next w:val="Normal"/>
     <w:link w:val="Titre2Car"/>
     <w:uiPriority w:val="9"/>
-    <w:semiHidden/>
     <w:unhideWhenUsed/>
     <w:qFormat/>
     <w:rsid w:val="00B941DB"/>
@@ -2130,7 +2029,6 @@
     <w:basedOn w:val="Policepardfaut"/>
     <w:link w:val="Titre2"/>
     <w:uiPriority w:val="9"/>
-    <w:semiHidden/>
     <w:rsid w:val="00B941DB"/>
     <w:rPr>
       <w:rFonts w:ascii="Libre Franklin Medium" w:eastAsia="Libre Franklin Medium" w:hAnsi="Libre Franklin Medium" w:cs="Libre Franklin Medium"/>
@@ -2138,6 +2036,19 @@
       <w:sz w:val="36"/>
       <w:szCs w:val="36"/>
       <w:lang w:eastAsia="fr-FR"/>
+    </w:rPr>
+  </w:style>
+  <w:style w:type="character" w:customStyle="1" w:styleId="Titre1Car">
+    <w:name w:val="Titre 1 Car"/>
+    <w:basedOn w:val="Policepardfaut"/>
+    <w:link w:val="Titre1"/>
+    <w:uiPriority w:val="9"/>
+    <w:rsid w:val="008055D2"/>
+    <w:rPr>
+      <w:rFonts w:asciiTheme="majorHAnsi" w:eastAsiaTheme="majorEastAsia" w:hAnsiTheme="majorHAnsi" w:cstheme="majorBidi"/>
+      <w:color w:val="2F5496" w:themeColor="accent1" w:themeShade="BF"/>
+      <w:sz w:val="32"/>
+      <w:szCs w:val="32"/>
     </w:rPr>
   </w:style>
 </w:styles>

</xml_diff>